<commit_message>
Add week 2 updates
</commit_message>
<xml_diff>
--- a/syllabus/2026_01_22_syllabus_ggs590.docx
+++ b/syllabus/2026_01_22_syllabus_ggs590.docx
@@ -311,6 +311,7 @@
         </w:rPr>
         <w:t xml:space="preserve">:30 – 19:10 </w:t>
       </w:r>
+      <w:proofErr w:type="spellStart"/>
       <w:r>
         <w:rPr>
           <w:rFonts w:ascii="Times New Roman" w:hAnsi="Times New Roman" w:cs="Times New Roman"/>
@@ -318,6 +319,7 @@
         </w:rPr>
         <w:t>hrs</w:t>
       </w:r>
+      <w:proofErr w:type="spellEnd"/>
     </w:p>
     <w:p>
       <w:pPr>
@@ -426,7 +428,21 @@
           <w:rFonts w:ascii="Times New Roman" w:hAnsi="Times New Roman" w:cs="Times New Roman"/>
           <w:lang w:val="en-US"/>
         </w:rPr>
-        <w:t xml:space="preserve"> Blackboard discussion board </w:t>
+        <w:t xml:space="preserve"> </w:t>
+      </w:r>
+      <w:r>
+        <w:rPr>
+          <w:rFonts w:ascii="Times New Roman" w:hAnsi="Times New Roman" w:cs="Times New Roman"/>
+          <w:lang w:val="en-US"/>
+        </w:rPr>
+        <w:t>Canvas</w:t>
+      </w:r>
+      <w:r>
+        <w:rPr>
+          <w:rFonts w:ascii="Times New Roman" w:hAnsi="Times New Roman" w:cs="Times New Roman"/>
+          <w:lang w:val="en-US"/>
+        </w:rPr>
+        <w:t xml:space="preserve"> discussion board </w:t>
       </w:r>
       <w:r>
         <w:rPr>
@@ -529,7 +545,23 @@
           <w:rFonts w:ascii="Times New Roman" w:hAnsi="Times New Roman" w:cs="Times New Roman"/>
           <w:lang w:val="en-US"/>
         </w:rPr>
-        <w:t>This GeoAI course examines artificial intelligence (AI) as a practical and applied tool for solving</w:t>
+        <w:t xml:space="preserve">This </w:t>
+      </w:r>
+      <w:proofErr w:type="spellStart"/>
+      <w:r>
+        <w:rPr>
+          <w:rFonts w:ascii="Times New Roman" w:hAnsi="Times New Roman" w:cs="Times New Roman"/>
+          <w:lang w:val="en-US"/>
+        </w:rPr>
+        <w:t>GeoAI</w:t>
+      </w:r>
+      <w:proofErr w:type="spellEnd"/>
+      <w:r>
+        <w:rPr>
+          <w:rFonts w:ascii="Times New Roman" w:hAnsi="Times New Roman" w:cs="Times New Roman"/>
+          <w:lang w:val="en-US"/>
+        </w:rPr>
+        <w:t xml:space="preserve"> course examines artificial intelligence (AI) as a practical and applied tool for solving</w:t>
       </w:r>
       <w:r>
         <w:rPr>
@@ -949,6 +981,7 @@
           <w:lang w:val="en-US"/>
         </w:rPr>
       </w:pPr>
+      <w:bookmarkStart w:id="0" w:name="_Hlk220239951"/>
       <w:r>
         <w:rPr>
           <w:rFonts w:ascii="Times New Roman" w:hAnsi="Times New Roman" w:cs="Times New Roman"/>
@@ -1091,6 +1124,8 @@
           <w:lang w:val="en-US"/>
         </w:rPr>
       </w:pPr>
+      <w:bookmarkStart w:id="1" w:name="_Hlk220240000"/>
+      <w:bookmarkEnd w:id="0"/>
       <w:r>
         <w:rPr>
           <w:rFonts w:ascii="Times New Roman" w:hAnsi="Times New Roman" w:cs="Times New Roman"/>
@@ -1160,7 +1195,23 @@
           <w:rFonts w:ascii="Times New Roman" w:hAnsi="Times New Roman" w:cs="Times New Roman"/>
           <w:lang w:val="en-US"/>
         </w:rPr>
-        <w:t xml:space="preserve">ffiliated Google Colab notebooks </w:t>
+        <w:t xml:space="preserve">ffiliated Google </w:t>
+      </w:r>
+      <w:proofErr w:type="spellStart"/>
+      <w:r>
+        <w:rPr>
+          <w:rFonts w:ascii="Times New Roman" w:hAnsi="Times New Roman" w:cs="Times New Roman"/>
+          <w:lang w:val="en-US"/>
+        </w:rPr>
+        <w:t>Colab</w:t>
+      </w:r>
+      <w:proofErr w:type="spellEnd"/>
+      <w:r>
+        <w:rPr>
+          <w:rFonts w:ascii="Times New Roman" w:hAnsi="Times New Roman" w:cs="Times New Roman"/>
+          <w:lang w:val="en-US"/>
+        </w:rPr>
+        <w:t xml:space="preserve"> notebooks </w:t>
       </w:r>
       <w:r>
         <w:rPr>
@@ -1471,6 +1522,8 @@
           <w:lang w:val="en-US"/>
         </w:rPr>
       </w:pPr>
+      <w:bookmarkStart w:id="2" w:name="_Hlk220240032"/>
+      <w:bookmarkEnd w:id="1"/>
       <w:r>
         <w:rPr>
           <w:rFonts w:ascii="Times New Roman" w:hAnsi="Times New Roman" w:cs="Times New Roman"/>
@@ -1552,6 +1605,8 @@
           <w:lang w:val="en-US"/>
         </w:rPr>
       </w:pPr>
+      <w:bookmarkStart w:id="3" w:name="_Hlk220240049"/>
+      <w:bookmarkEnd w:id="2"/>
       <w:r>
         <w:rPr>
           <w:rFonts w:ascii="Times New Roman" w:hAnsi="Times New Roman" w:cs="Times New Roman"/>
@@ -2042,6 +2097,8 @@
           <w:szCs w:val="22"/>
         </w:rPr>
       </w:pPr>
+      <w:bookmarkStart w:id="4" w:name="_Hlk220240059"/>
+      <w:bookmarkEnd w:id="3"/>
       <w:r>
         <w:rPr>
           <w:rFonts w:ascii="Times New Roman" w:hAnsi="Times New Roman" w:cs="Times New Roman"/>
@@ -2099,6 +2156,7 @@
         <w:t xml:space="preserve"> the right to alter the values at the end of the course: </w:t>
       </w:r>
     </w:p>
+    <w:bookmarkEnd w:id="4"/>
     <w:p>
       <w:pPr>
         <w:pStyle w:val="BodyText"/>
@@ -2360,7 +2418,25 @@
           <w:sz w:val="22"/>
           <w:szCs w:val="22"/>
         </w:rPr>
-        <w:t xml:space="preserve">heck out Al Sweigart’s </w:t>
+        <w:t xml:space="preserve">heck out Al </w:t>
+      </w:r>
+      <w:proofErr w:type="spellStart"/>
+      <w:r>
+        <w:rPr>
+          <w:rFonts w:ascii="Times New Roman" w:hAnsi="Times New Roman" w:cs="Times New Roman"/>
+          <w:sz w:val="22"/>
+          <w:szCs w:val="22"/>
+        </w:rPr>
+        <w:t>Sweigart’s</w:t>
+      </w:r>
+      <w:proofErr w:type="spellEnd"/>
+      <w:r>
+        <w:rPr>
+          <w:rFonts w:ascii="Times New Roman" w:hAnsi="Times New Roman" w:cs="Times New Roman"/>
+          <w:sz w:val="22"/>
+          <w:szCs w:val="22"/>
+        </w:rPr>
+        <w:t xml:space="preserve"> </w:t>
       </w:r>
       <w:hyperlink r:id="rId10" w:history="1">
         <w:r>
@@ -2453,8 +2529,20 @@
           <w:sz w:val="22"/>
           <w:szCs w:val="22"/>
         </w:rPr>
-        <w:t xml:space="preserve"> from 16.00 – 16.30 hrs</w:t>
-      </w:r>
+        <w:t xml:space="preserve"> from 16.00 – 16.30 </w:t>
+      </w:r>
+      <w:proofErr w:type="spellStart"/>
+      <w:r>
+        <w:rPr>
+          <w:rFonts w:ascii="Times New Roman" w:hAnsi="Times New Roman" w:cs="Times New Roman"/>
+          <w:b w:val="0"/>
+          <w:bCs w:val="0"/>
+          <w:sz w:val="22"/>
+          <w:szCs w:val="22"/>
+        </w:rPr>
+        <w:t>hrs</w:t>
+      </w:r>
+      <w:proofErr w:type="spellEnd"/>
       <w:r>
         <w:rPr>
           <w:rFonts w:ascii="Times New Roman" w:hAnsi="Times New Roman" w:cs="Times New Roman"/>
@@ -2589,6 +2677,7 @@
           <w:szCs w:val="22"/>
         </w:rPr>
       </w:pPr>
+      <w:bookmarkStart w:id="5" w:name="_Hlk220240109"/>
       <w:r>
         <w:rPr>
           <w:rFonts w:ascii="Times New Roman" w:hAnsi="Times New Roman" w:cs="Times New Roman"/>
@@ -2758,8 +2847,20 @@
           <w:sz w:val="22"/>
           <w:szCs w:val="22"/>
         </w:rPr>
-        <w:t xml:space="preserve"> or GenAI</w:t>
-      </w:r>
+        <w:t xml:space="preserve"> or </w:t>
+      </w:r>
+      <w:proofErr w:type="spellStart"/>
+      <w:r>
+        <w:rPr>
+          <w:rFonts w:ascii="Times New Roman" w:hAnsi="Times New Roman" w:cs="Times New Roman"/>
+          <w:b w:val="0"/>
+          <w:bCs w:val="0"/>
+          <w:sz w:val="22"/>
+          <w:szCs w:val="22"/>
+        </w:rPr>
+        <w:t>GenAI</w:t>
+      </w:r>
+      <w:proofErr w:type="spellEnd"/>
       <w:r>
         <w:rPr>
           <w:rFonts w:ascii="Times New Roman" w:hAnsi="Times New Roman" w:cs="Times New Roman"/>
@@ -2891,6 +2992,8 @@
           <w:szCs w:val="22"/>
         </w:rPr>
       </w:pPr>
+      <w:bookmarkStart w:id="6" w:name="_Hlk220240119"/>
+      <w:bookmarkEnd w:id="5"/>
       <w:r>
         <w:rPr>
           <w:rFonts w:ascii="Times New Roman" w:hAnsi="Times New Roman" w:cs="Times New Roman"/>
@@ -2922,7 +3025,29 @@
           <w:sz w:val="22"/>
           <w:szCs w:val="22"/>
         </w:rPr>
-        <w:t xml:space="preserve">Extra credit will be awarded for students who either take on extracurricular GeoAI-related activities, or complement their academic studies with (non-)competitive exercise or mental health activities. </w:t>
+        <w:t xml:space="preserve">Extra credit will be awarded for students who either take on extracurricular </w:t>
+      </w:r>
+      <w:proofErr w:type="spellStart"/>
+      <w:r>
+        <w:rPr>
+          <w:rFonts w:ascii="Times New Roman" w:hAnsi="Times New Roman" w:cs="Times New Roman"/>
+          <w:b w:val="0"/>
+          <w:bCs w:val="0"/>
+          <w:sz w:val="22"/>
+          <w:szCs w:val="22"/>
+        </w:rPr>
+        <w:t>GeoAI</w:t>
+      </w:r>
+      <w:proofErr w:type="spellEnd"/>
+      <w:r>
+        <w:rPr>
+          <w:rFonts w:ascii="Times New Roman" w:hAnsi="Times New Roman" w:cs="Times New Roman"/>
+          <w:b w:val="0"/>
+          <w:bCs w:val="0"/>
+          <w:sz w:val="22"/>
+          <w:szCs w:val="22"/>
+        </w:rPr>
+        <w:t xml:space="preserve">-related activities, or complement their academic studies with (non-)competitive exercise or mental health activities. </w:t>
       </w:r>
       <w:r>
         <w:rPr>
@@ -3010,7 +3135,29 @@
           <w:sz w:val="22"/>
           <w:szCs w:val="22"/>
         </w:rPr>
-        <w:t xml:space="preserve">Engagement in a research conference, or some extra GeoAI external activity (beyond any existing GRA responsibilities), which expand your understanding of the topic (20 points). </w:t>
+        <w:t xml:space="preserve">Engagement in a research conference, or some extra </w:t>
+      </w:r>
+      <w:proofErr w:type="spellStart"/>
+      <w:r>
+        <w:rPr>
+          <w:rFonts w:ascii="Times New Roman" w:hAnsi="Times New Roman" w:cs="Times New Roman"/>
+          <w:b w:val="0"/>
+          <w:bCs w:val="0"/>
+          <w:sz w:val="22"/>
+          <w:szCs w:val="22"/>
+        </w:rPr>
+        <w:t>GeoAI</w:t>
+      </w:r>
+      <w:proofErr w:type="spellEnd"/>
+      <w:r>
+        <w:rPr>
+          <w:rFonts w:ascii="Times New Roman" w:hAnsi="Times New Roman" w:cs="Times New Roman"/>
+          <w:b w:val="0"/>
+          <w:bCs w:val="0"/>
+          <w:sz w:val="22"/>
+          <w:szCs w:val="22"/>
+        </w:rPr>
+        <w:t xml:space="preserve"> external activity (beyond any existing GRA responsibilities), which expand your understanding of the topic (20 points). </w:t>
       </w:r>
     </w:p>
     <w:p>
@@ -3066,8 +3213,9 @@
           <w:sz w:val="22"/>
           <w:szCs w:val="22"/>
         </w:rPr>
-        <w:t xml:space="preserve">Either (i) a 10% improvement in a sporting activity or (ii) at least </w:t>
-      </w:r>
+        <w:t>Either (</w:t>
+      </w:r>
+      <w:proofErr w:type="spellStart"/>
       <w:r>
         <w:rPr>
           <w:rFonts w:ascii="Times New Roman" w:hAnsi="Times New Roman" w:cs="Times New Roman"/>
@@ -3076,8 +3224,9 @@
           <w:sz w:val="22"/>
           <w:szCs w:val="22"/>
         </w:rPr>
-        <w:t>six</w:t>
-      </w:r>
+        <w:t>i</w:t>
+      </w:r>
+      <w:proofErr w:type="spellEnd"/>
       <w:r>
         <w:rPr>
           <w:rFonts w:ascii="Times New Roman" w:hAnsi="Times New Roman" w:cs="Times New Roman"/>
@@ -3086,7 +3235,7 @@
           <w:sz w:val="22"/>
           <w:szCs w:val="22"/>
         </w:rPr>
-        <w:t xml:space="preserve"> nature walks </w:t>
+        <w:t xml:space="preserve">) a 10% improvement in a sporting activity or (ii) at least </w:t>
       </w:r>
       <w:r>
         <w:rPr>
@@ -3096,7 +3245,7 @@
           <w:sz w:val="22"/>
           <w:szCs w:val="22"/>
         </w:rPr>
-        <w:t xml:space="preserve">over the semester </w:t>
+        <w:t>six</w:t>
       </w:r>
       <w:r>
         <w:rPr>
@@ -3106,7 +3255,7 @@
           <w:sz w:val="22"/>
           <w:szCs w:val="22"/>
         </w:rPr>
-        <w:t>of 45 minutes. To be eligible for (i) you need to post starting and ending evidence</w:t>
+        <w:t xml:space="preserve"> nature walks </w:t>
       </w:r>
       <w:r>
         <w:rPr>
@@ -3116,7 +3265,7 @@
           <w:sz w:val="22"/>
           <w:szCs w:val="22"/>
         </w:rPr>
-        <w:t>,</w:t>
+        <w:t xml:space="preserve">over the semester </w:t>
       </w:r>
       <w:r>
         <w:rPr>
@@ -3126,8 +3275,9 @@
           <w:sz w:val="22"/>
           <w:szCs w:val="22"/>
         </w:rPr>
-        <w:t xml:space="preserve"> and for (ii) you need to post evidence from each walk (photo, fitness watch</w:t>
-      </w:r>
+        <w:t>of 45 minutes. To be eligible for (</w:t>
+      </w:r>
+      <w:proofErr w:type="spellStart"/>
       <w:r>
         <w:rPr>
           <w:rFonts w:ascii="Times New Roman" w:hAnsi="Times New Roman" w:cs="Times New Roman"/>
@@ -3136,8 +3286,9 @@
           <w:sz w:val="22"/>
           <w:szCs w:val="22"/>
         </w:rPr>
-        <w:t xml:space="preserve"> data, </w:t>
-      </w:r>
+        <w:t>i</w:t>
+      </w:r>
+      <w:proofErr w:type="spellEnd"/>
       <w:r>
         <w:rPr>
           <w:rFonts w:ascii="Times New Roman" w:hAnsi="Times New Roman" w:cs="Times New Roman"/>
@@ -3146,7 +3297,7 @@
           <w:sz w:val="22"/>
           <w:szCs w:val="22"/>
         </w:rPr>
-        <w:t>smartphone screengrab etc.).</w:t>
+        <w:t>) you need to post starting and ending evidence</w:t>
       </w:r>
       <w:r>
         <w:rPr>
@@ -3156,7 +3307,7 @@
           <w:sz w:val="22"/>
           <w:szCs w:val="22"/>
         </w:rPr>
-        <w:t xml:space="preserve"> Find the discussion topic on Canvas to post your extra credit activities</w:t>
+        <w:t>,</w:t>
       </w:r>
       <w:r>
         <w:rPr>
@@ -3166,7 +3317,7 @@
           <w:sz w:val="22"/>
           <w:szCs w:val="22"/>
         </w:rPr>
-        <w:t xml:space="preserve"> (20 points)</w:t>
+        <w:t xml:space="preserve"> and for (ii) you need to post evidence from each walk (photo, fitness watch</w:t>
       </w:r>
       <w:r>
         <w:rPr>
@@ -3176,9 +3327,50 @@
           <w:sz w:val="22"/>
           <w:szCs w:val="22"/>
         </w:rPr>
+        <w:t xml:space="preserve"> data, </w:t>
+      </w:r>
+      <w:r>
+        <w:rPr>
+          <w:rFonts w:ascii="Times New Roman" w:hAnsi="Times New Roman" w:cs="Times New Roman"/>
+          <w:b w:val="0"/>
+          <w:bCs w:val="0"/>
+          <w:sz w:val="22"/>
+          <w:szCs w:val="22"/>
+        </w:rPr>
+        <w:t>smartphone screengrab etc.).</w:t>
+      </w:r>
+      <w:r>
+        <w:rPr>
+          <w:rFonts w:ascii="Times New Roman" w:hAnsi="Times New Roman" w:cs="Times New Roman"/>
+          <w:b w:val="0"/>
+          <w:bCs w:val="0"/>
+          <w:sz w:val="22"/>
+          <w:szCs w:val="22"/>
+        </w:rPr>
+        <w:t xml:space="preserve"> Find the discussion topic on Canvas to post your extra credit activities</w:t>
+      </w:r>
+      <w:r>
+        <w:rPr>
+          <w:rFonts w:ascii="Times New Roman" w:hAnsi="Times New Roman" w:cs="Times New Roman"/>
+          <w:b w:val="0"/>
+          <w:bCs w:val="0"/>
+          <w:sz w:val="22"/>
+          <w:szCs w:val="22"/>
+        </w:rPr>
+        <w:t xml:space="preserve"> (20 points)</w:t>
+      </w:r>
+      <w:r>
+        <w:rPr>
+          <w:rFonts w:ascii="Times New Roman" w:hAnsi="Times New Roman" w:cs="Times New Roman"/>
+          <w:b w:val="0"/>
+          <w:bCs w:val="0"/>
+          <w:sz w:val="22"/>
+          <w:szCs w:val="22"/>
+        </w:rPr>
         <w:t xml:space="preserve">. </w:t>
       </w:r>
     </w:p>
+    <w:bookmarkEnd w:id="6"/>
     <w:p>
       <w:pPr>
         <w:pStyle w:val="Heading1"/>
@@ -3289,6 +3481,7 @@
           <w:szCs w:val="22"/>
         </w:rPr>
       </w:pPr>
+      <w:bookmarkStart w:id="7" w:name="_Hlk220240160"/>
       <w:r>
         <w:rPr>
           <w:rFonts w:ascii="Times New Roman" w:hAnsi="Times New Roman" w:cs="Times New Roman"/>
@@ -3386,6 +3579,7 @@
         <w:t xml:space="preserve"> </w:t>
       </w:r>
     </w:p>
+    <w:bookmarkEnd w:id="7"/>
     <w:p>
       <w:pPr>
         <w:pStyle w:val="Heading1"/>
@@ -4389,6 +4583,7 @@
                 <w:szCs w:val="20"/>
               </w:rPr>
             </w:pPr>
+            <w:bookmarkStart w:id="8" w:name="_Hlk220240198"/>
             <w:r>
               <w:rPr>
                 <w:b/>
@@ -4671,8 +4866,9 @@
                 <w:szCs w:val="20"/>
                 <w:lang w:val="en-US"/>
               </w:rPr>
-              <w:t xml:space="preserve"> What is GeoAI</w:t>
-            </w:r>
+              <w:t xml:space="preserve"> What is </w:t>
+            </w:r>
+            <w:proofErr w:type="spellStart"/>
             <w:r>
               <w:rPr>
                 <w:kern w:val="24"/>
@@ -4680,6 +4876,16 @@
                 <w:szCs w:val="20"/>
                 <w:lang w:val="en-US"/>
               </w:rPr>
+              <w:t>GeoAI</w:t>
+            </w:r>
+            <w:proofErr w:type="spellEnd"/>
+            <w:r>
+              <w:rPr>
+                <w:kern w:val="24"/>
+                <w:sz w:val="20"/>
+                <w:szCs w:val="20"/>
+                <w:lang w:val="en-US"/>
+              </w:rPr>
               <w:t>.</w:t>
             </w:r>
             <w:r>
@@ -4689,7 +4895,27 @@
                 <w:szCs w:val="20"/>
                 <w:lang w:val="en-US"/>
               </w:rPr>
-              <w:t xml:space="preserve"> AI as a coding partner. Python refresh and Colab.</w:t>
+              <w:t xml:space="preserve"> AI as a coding partner. Python refresh and </w:t>
+            </w:r>
+            <w:proofErr w:type="spellStart"/>
+            <w:r>
+              <w:rPr>
+                <w:kern w:val="24"/>
+                <w:sz w:val="20"/>
+                <w:szCs w:val="20"/>
+                <w:lang w:val="en-US"/>
+              </w:rPr>
+              <w:t>Colab</w:t>
+            </w:r>
+            <w:proofErr w:type="spellEnd"/>
+            <w:r>
+              <w:rPr>
+                <w:kern w:val="24"/>
+                <w:sz w:val="20"/>
+                <w:szCs w:val="20"/>
+                <w:lang w:val="en-US"/>
+              </w:rPr>
+              <w:t>.</w:t>
             </w:r>
           </w:p>
         </w:tc>
@@ -4859,7 +5085,27 @@
                 <w:szCs w:val="20"/>
                 <w:lang w:val="en-US"/>
               </w:rPr>
-              <w:t>Problem formulation for GeoAI workflows.</w:t>
+              <w:t xml:space="preserve">Problem formulation for </w:t>
+            </w:r>
+            <w:proofErr w:type="spellStart"/>
+            <w:r>
+              <w:rPr>
+                <w:kern w:val="24"/>
+                <w:sz w:val="20"/>
+                <w:szCs w:val="20"/>
+                <w:lang w:val="en-US"/>
+              </w:rPr>
+              <w:t>GeoAI</w:t>
+            </w:r>
+            <w:proofErr w:type="spellEnd"/>
+            <w:r>
+              <w:rPr>
+                <w:kern w:val="24"/>
+                <w:sz w:val="20"/>
+                <w:szCs w:val="20"/>
+                <w:lang w:val="en-US"/>
+              </w:rPr>
+              <w:t xml:space="preserve"> workflows.</w:t>
             </w:r>
             <w:r>
               <w:rPr>
@@ -5055,7 +5301,27 @@
                 <w:szCs w:val="20"/>
                 <w:lang w:val="en-US"/>
               </w:rPr>
-              <w:t xml:space="preserve">for GeoAI </w:t>
+              <w:t xml:space="preserve">for </w:t>
+            </w:r>
+            <w:proofErr w:type="spellStart"/>
+            <w:r>
+              <w:rPr>
+                <w:kern w:val="24"/>
+                <w:sz w:val="20"/>
+                <w:szCs w:val="20"/>
+                <w:lang w:val="en-US"/>
+              </w:rPr>
+              <w:t>GeoAI</w:t>
+            </w:r>
+            <w:proofErr w:type="spellEnd"/>
+            <w:r>
+              <w:rPr>
+                <w:kern w:val="24"/>
+                <w:sz w:val="20"/>
+                <w:szCs w:val="20"/>
+                <w:lang w:val="en-US"/>
+              </w:rPr>
+              <w:t xml:space="preserve"> </w:t>
             </w:r>
             <w:r>
               <w:rPr>
@@ -5284,7 +5550,27 @@
                 <w:szCs w:val="20"/>
                 <w:lang w:val="en-US"/>
               </w:rPr>
-              <w:t xml:space="preserve"> for GeoAI workflows</w:t>
+              <w:t xml:space="preserve"> for </w:t>
+            </w:r>
+            <w:proofErr w:type="spellStart"/>
+            <w:r>
+              <w:rPr>
+                <w:kern w:val="24"/>
+                <w:sz w:val="20"/>
+                <w:szCs w:val="20"/>
+                <w:lang w:val="en-US"/>
+              </w:rPr>
+              <w:t>GeoAI</w:t>
+            </w:r>
+            <w:proofErr w:type="spellEnd"/>
+            <w:r>
+              <w:rPr>
+                <w:kern w:val="24"/>
+                <w:sz w:val="20"/>
+                <w:szCs w:val="20"/>
+                <w:lang w:val="en-US"/>
+              </w:rPr>
+              <w:t xml:space="preserve"> workflows</w:t>
             </w:r>
           </w:p>
         </w:tc>
@@ -5482,7 +5768,27 @@
                 <w:szCs w:val="20"/>
                 <w:lang w:val="en-US"/>
               </w:rPr>
-              <w:t xml:space="preserve">for GeoAI workflows </w:t>
+              <w:t xml:space="preserve">for </w:t>
+            </w:r>
+            <w:proofErr w:type="spellStart"/>
+            <w:r>
+              <w:rPr>
+                <w:kern w:val="24"/>
+                <w:sz w:val="20"/>
+                <w:szCs w:val="20"/>
+                <w:lang w:val="en-US"/>
+              </w:rPr>
+              <w:t>GeoAI</w:t>
+            </w:r>
+            <w:proofErr w:type="spellEnd"/>
+            <w:r>
+              <w:rPr>
+                <w:kern w:val="24"/>
+                <w:sz w:val="20"/>
+                <w:szCs w:val="20"/>
+                <w:lang w:val="en-US"/>
+              </w:rPr>
+              <w:t xml:space="preserve"> workflows </w:t>
             </w:r>
             <w:r>
               <w:rPr>
@@ -5700,6 +6006,7 @@
               </w:rPr>
               <w:t xml:space="preserve">AI-augmented </w:t>
             </w:r>
+            <w:proofErr w:type="spellStart"/>
             <w:r>
               <w:rPr>
                 <w:kern w:val="24"/>
@@ -5707,7 +6014,17 @@
                 <w:szCs w:val="20"/>
                 <w:lang w:val="en-US"/>
               </w:rPr>
-              <w:t xml:space="preserve">GeoAI </w:t>
+              <w:t>GeoAI</w:t>
+            </w:r>
+            <w:proofErr w:type="spellEnd"/>
+            <w:r>
+              <w:rPr>
+                <w:kern w:val="24"/>
+                <w:sz w:val="20"/>
+                <w:szCs w:val="20"/>
+                <w:lang w:val="en-US"/>
+              </w:rPr>
+              <w:t xml:space="preserve"> </w:t>
             </w:r>
             <w:r>
               <w:rPr>
@@ -5908,7 +6225,27 @@
                 <w:szCs w:val="20"/>
                 <w:lang w:val="en-US"/>
               </w:rPr>
-              <w:t xml:space="preserve">for GeoAI </w:t>
+              <w:t xml:space="preserve">for </w:t>
+            </w:r>
+            <w:proofErr w:type="spellStart"/>
+            <w:r>
+              <w:rPr>
+                <w:kern w:val="24"/>
+                <w:sz w:val="20"/>
+                <w:szCs w:val="20"/>
+                <w:lang w:val="en-US"/>
+              </w:rPr>
+              <w:t>GeoAI</w:t>
+            </w:r>
+            <w:proofErr w:type="spellEnd"/>
+            <w:r>
+              <w:rPr>
+                <w:kern w:val="24"/>
+                <w:sz w:val="20"/>
+                <w:szCs w:val="20"/>
+                <w:lang w:val="en-US"/>
+              </w:rPr>
+              <w:t xml:space="preserve"> </w:t>
             </w:r>
             <w:r>
               <w:rPr>
@@ -6211,7 +6548,27 @@
                 <w:szCs w:val="20"/>
                 <w:lang w:val="en-US"/>
               </w:rPr>
-              <w:t>and bias for GeoAI workflows</w:t>
+              <w:t xml:space="preserve">and bias for </w:t>
+            </w:r>
+            <w:proofErr w:type="spellStart"/>
+            <w:r>
+              <w:rPr>
+                <w:kern w:val="24"/>
+                <w:sz w:val="20"/>
+                <w:szCs w:val="20"/>
+                <w:lang w:val="en-US"/>
+              </w:rPr>
+              <w:t>GeoAI</w:t>
+            </w:r>
+            <w:proofErr w:type="spellEnd"/>
+            <w:r>
+              <w:rPr>
+                <w:kern w:val="24"/>
+                <w:sz w:val="20"/>
+                <w:szCs w:val="20"/>
+                <w:lang w:val="en-US"/>
+              </w:rPr>
+              <w:t xml:space="preserve"> workflows</w:t>
             </w:r>
           </w:p>
         </w:tc>
@@ -6424,6 +6781,7 @@
               </w:rPr>
               <w:t xml:space="preserve">for </w:t>
             </w:r>
+            <w:proofErr w:type="spellStart"/>
             <w:r>
               <w:rPr>
                 <w:kern w:val="24"/>
@@ -6431,7 +6789,17 @@
                 <w:szCs w:val="20"/>
                 <w:lang w:val="en-US"/>
               </w:rPr>
-              <w:t>GeoAI workflows</w:t>
+              <w:t>GeoAI</w:t>
+            </w:r>
+            <w:proofErr w:type="spellEnd"/>
+            <w:r>
+              <w:rPr>
+                <w:kern w:val="24"/>
+                <w:sz w:val="20"/>
+                <w:szCs w:val="20"/>
+                <w:lang w:val="en-US"/>
+              </w:rPr>
+              <w:t xml:space="preserve"> workflows</w:t>
             </w:r>
           </w:p>
         </w:tc>
@@ -7585,7 +7953,7 @@
                 <w:szCs w:val="20"/>
                 <w:lang w:val="en-US"/>
               </w:rPr>
-              <w:t>Coursework Project Submission / Exam</w:t>
+              <w:t>Coursework Project Submission</w:t>
             </w:r>
           </w:p>
         </w:tc>
@@ -7633,6 +8001,7 @@
         </w:tc>
       </w:tr>
     </w:tbl>
+    <w:bookmarkEnd w:id="8"/>
     <w:p>
       <w:pPr>
         <w:spacing w:before="240" w:line="276" w:lineRule="auto"/>
@@ -7909,6 +8278,7 @@
         </wp:anchor>
       </w:drawing>
     </w:r>
+    <w:proofErr w:type="spellStart"/>
     <w:r>
       <w:rPr>
         <w:rFonts w:ascii="Times New Roman" w:hAnsi="Times New Roman" w:cs="Times New Roman"/>
@@ -7917,6 +8287,7 @@
       </w:rPr>
       <w:t>GeoAI</w:t>
     </w:r>
+    <w:proofErr w:type="spellEnd"/>
   </w:p>
 </w:hdr>
 </file>

</xml_diff>